<commit_message>
perbaikan button beasiswa dan hero + penambahan scroll effect di status tracker dan beasiswa
</commit_message>
<xml_diff>
--- a/file MD/catatan.docx
+++ b/file MD/catatan.docx
@@ -627,8 +627,13 @@
       </w:r>
       <w:proofErr w:type="spellEnd"/>
       <w:r>
-        <w:t xml:space="preserve"> install fs-extra uuid</w:t>
-      </w:r>
+        <w:t xml:space="preserve"> install fs-extra </w:t>
+      </w:r>
+      <w:proofErr w:type="spellStart"/>
+      <w:r>
+        <w:t>uuid</w:t>
+      </w:r>
+      <w:proofErr w:type="spellEnd"/>
     </w:p>
     <w:p>
       <w:proofErr w:type="spellStart"/>
@@ -660,6 +665,16 @@
       </w:r>
     </w:p>
     <w:p/>
+    <w:p>
+      <w:r>
+        <w:t>dc36b69cc55856640ec711228f976945</w:t>
+      </w:r>
+    </w:p>
+    <w:p>
+      <w:r>
+        <w:t>PERGUNU_RENDER_API</w:t>
+      </w:r>
+    </w:p>
     <w:p/>
     <w:sectPr>
       <w:pgSz w:w="11906" w:h="16838"/>
@@ -1431,6 +1446,7 @@
   <w:style w:type="character" w:default="1" w:styleId="DefaultParagraphFont">
     <w:name w:val="Default Paragraph Font"/>
     <w:uiPriority w:val="1"/>
+    <w:semiHidden/>
     <w:unhideWhenUsed/>
   </w:style>
   <w:style w:type="table" w:default="1" w:styleId="TableNormal">

</xml_diff>